<commit_message>
Final personal portfolio sprint 1
</commit_message>
<xml_diff>
--- a/Nicholas/Personal Portfolio - Sprint 1/Personal-Portfolio.docx
+++ b/Nicholas/Personal Portfolio - Sprint 1/Personal-Portfolio.docx
@@ -250,33 +250,7 @@
           <w:sz w:val="24"/>
           <w:szCs w:val="24"/>
         </w:rPr>
-        <w:t xml:space="preserve"> This design was come up with between myself and </w:t>
-      </w:r>
-      <w:r>
-        <w:rPr>
-          <w:rFonts w:asciiTheme="majorBidi" w:hAnsiTheme="majorBidi" w:cstheme="majorBidi"/>
-          <w:sz w:val="24"/>
-          <w:szCs w:val="24"/>
-        </w:rPr>
-        <w:t xml:space="preserve">Tim </w:t>
-      </w:r>
-      <w:proofErr w:type="spellStart"/>
-      <w:r>
-        <w:rPr>
-          <w:rFonts w:asciiTheme="majorBidi" w:hAnsiTheme="majorBidi" w:cstheme="majorBidi"/>
-          <w:sz w:val="24"/>
-          <w:szCs w:val="24"/>
-        </w:rPr>
-        <w:t>Jebsen</w:t>
-      </w:r>
-      <w:proofErr w:type="spellEnd"/>
-      <w:r>
-        <w:rPr>
-          <w:rFonts w:asciiTheme="majorBidi" w:hAnsiTheme="majorBidi" w:cstheme="majorBidi"/>
-          <w:sz w:val="24"/>
-          <w:szCs w:val="24"/>
-        </w:rPr>
-        <w:t xml:space="preserve"> over several weeks of discussion and analysing the requirements agreed to and user stories generated from those requirements.</w:t>
+        <w:t xml:space="preserve"> </w:t>
       </w:r>
     </w:p>
     <w:p>
@@ -1167,8 +1141,6 @@
           </wp:inline>
         </w:drawing>
       </w:r>
-      <w:bookmarkStart w:id="0" w:name="_GoBack"/>
-      <w:bookmarkEnd w:id="0"/>
       <w:r>
         <w:rPr>
           <w:rFonts w:asciiTheme="majorBidi" w:hAnsiTheme="majorBidi" w:cstheme="majorBidi"/>
@@ -1276,133 +1248,193 @@
           <w:sz w:val="24"/>
           <w:szCs w:val="24"/>
         </w:rPr>
-        <w:t>(Description about what the artefact is in general)</w:t>
-      </w:r>
-    </w:p>
-    <w:p>
-      <w:pPr>
-        <w:spacing w:after="0"/>
-        <w:rPr>
-          <w:rFonts w:asciiTheme="majorBidi" w:hAnsiTheme="majorBidi" w:cstheme="majorBidi"/>
-          <w:sz w:val="24"/>
-          <w:szCs w:val="24"/>
-        </w:rPr>
-      </w:pPr>
-      <w:r>
-        <w:rPr>
-          <w:rFonts w:asciiTheme="majorBidi" w:hAnsiTheme="majorBidi" w:cstheme="majorBidi"/>
-          <w:sz w:val="24"/>
-          <w:szCs w:val="24"/>
-        </w:rPr>
-        <w:t>…</w:t>
-      </w:r>
-    </w:p>
-    <w:p>
-      <w:pPr>
-        <w:spacing w:after="0"/>
-        <w:rPr>
-          <w:rFonts w:asciiTheme="majorBidi" w:hAnsiTheme="majorBidi" w:cstheme="majorBidi"/>
-          <w:sz w:val="24"/>
-          <w:szCs w:val="24"/>
-        </w:rPr>
-      </w:pPr>
-    </w:p>
-    <w:p>
-      <w:pPr>
-        <w:spacing w:after="0"/>
-        <w:rPr>
-          <w:rFonts w:asciiTheme="majorBidi" w:hAnsiTheme="majorBidi" w:cstheme="majorBidi"/>
-          <w:sz w:val="24"/>
-          <w:szCs w:val="24"/>
-        </w:rPr>
-      </w:pPr>
-      <w:r>
-        <w:rPr>
-          <w:rFonts w:asciiTheme="majorBidi" w:hAnsiTheme="majorBidi" w:cstheme="majorBidi"/>
-          <w:sz w:val="24"/>
-          <w:szCs w:val="24"/>
-        </w:rPr>
-        <w:t>(Brief description of how it was used/contribution to the project)</w:t>
-      </w:r>
-    </w:p>
-    <w:p>
-      <w:pPr>
-        <w:spacing w:after="0"/>
-        <w:rPr>
-          <w:rFonts w:asciiTheme="majorBidi" w:hAnsiTheme="majorBidi" w:cstheme="majorBidi"/>
-          <w:sz w:val="24"/>
-          <w:szCs w:val="24"/>
-        </w:rPr>
-      </w:pPr>
-      <w:r>
-        <w:rPr>
-          <w:rFonts w:asciiTheme="majorBidi" w:hAnsiTheme="majorBidi" w:cstheme="majorBidi"/>
-          <w:sz w:val="24"/>
-          <w:szCs w:val="24"/>
-        </w:rPr>
-        <w:t>…</w:t>
-      </w:r>
-    </w:p>
-    <w:p>
-      <w:pPr>
-        <w:spacing w:after="0"/>
-        <w:rPr>
-          <w:rFonts w:asciiTheme="majorBidi" w:hAnsiTheme="majorBidi" w:cstheme="majorBidi"/>
-          <w:sz w:val="24"/>
-          <w:szCs w:val="24"/>
-        </w:rPr>
-      </w:pPr>
-    </w:p>
-    <w:p>
-      <w:pPr>
-        <w:spacing w:after="0"/>
-        <w:rPr>
-          <w:rFonts w:asciiTheme="majorBidi" w:hAnsiTheme="majorBidi" w:cstheme="majorBidi"/>
-          <w:sz w:val="24"/>
-          <w:szCs w:val="24"/>
-        </w:rPr>
-      </w:pPr>
-      <w:r>
-        <w:rPr>
-          <w:rFonts w:asciiTheme="majorBidi" w:hAnsiTheme="majorBidi" w:cstheme="majorBidi"/>
-          <w:sz w:val="24"/>
-          <w:szCs w:val="24"/>
-        </w:rPr>
-        <w:t>(Screen capture of where it’s used)</w:t>
-      </w:r>
-    </w:p>
-    <w:p>
-      <w:pPr>
-        <w:rPr>
-          <w:rFonts w:asciiTheme="majorBidi" w:hAnsiTheme="majorBidi" w:cstheme="majorBidi"/>
-          <w:sz w:val="24"/>
-          <w:szCs w:val="24"/>
-        </w:rPr>
-      </w:pPr>
-      <w:r>
-        <w:rPr>
-          <w:rFonts w:asciiTheme="majorBidi" w:hAnsiTheme="majorBidi" w:cstheme="majorBidi"/>
-          <w:sz w:val="24"/>
-          <w:szCs w:val="24"/>
-        </w:rPr>
-        <w:t>...</w:t>
-      </w:r>
-    </w:p>
-    <w:p>
-      <w:pPr>
-        <w:rPr>
-          <w:rFonts w:asciiTheme="majorBidi" w:hAnsiTheme="majorBidi" w:cstheme="majorBidi"/>
-          <w:sz w:val="24"/>
-          <w:szCs w:val="24"/>
-        </w:rPr>
-      </w:pPr>
-      <w:r>
-        <w:rPr>
-          <w:rFonts w:asciiTheme="majorBidi" w:hAnsiTheme="majorBidi" w:cstheme="majorBidi"/>
-          <w:sz w:val="24"/>
-          <w:szCs w:val="24"/>
-        </w:rPr>
-        <w:t>…</w:t>
+        <w:t xml:space="preserve">This component diagram shows the general outline of </w:t>
+      </w:r>
+      <w:r>
+        <w:rPr>
+          <w:rFonts w:asciiTheme="majorBidi" w:hAnsiTheme="majorBidi" w:cstheme="majorBidi"/>
+          <w:sz w:val="24"/>
+          <w:szCs w:val="24"/>
+        </w:rPr>
+        <w:t xml:space="preserve">how a general/no </w:t>
+      </w:r>
+      <w:r>
+        <w:rPr>
+          <w:rFonts w:asciiTheme="majorBidi" w:hAnsiTheme="majorBidi" w:cstheme="majorBidi"/>
+          <w:sz w:val="24"/>
+          <w:szCs w:val="24"/>
+        </w:rPr>
+        <w:t>logged-on</w:t>
+      </w:r>
+      <w:r>
+        <w:rPr>
+          <w:rFonts w:asciiTheme="majorBidi" w:hAnsiTheme="majorBidi" w:cstheme="majorBidi"/>
+          <w:sz w:val="24"/>
+          <w:szCs w:val="24"/>
+        </w:rPr>
+        <w:t xml:space="preserve"> user will interact with the website. This diagram shows that the user will have a very limited scope in terms of what they are able to do, only being able to view the home, about, contact and courses pages. They can also choose the register a student account (registering a teacher or admin account requires the user to be logged in as </w:t>
+      </w:r>
+      <w:proofErr w:type="gramStart"/>
+      <w:r>
+        <w:rPr>
+          <w:rFonts w:asciiTheme="majorBidi" w:hAnsiTheme="majorBidi" w:cstheme="majorBidi"/>
+          <w:sz w:val="24"/>
+          <w:szCs w:val="24"/>
+        </w:rPr>
+        <w:t>a</w:t>
+      </w:r>
+      <w:proofErr w:type="gramEnd"/>
+      <w:r>
+        <w:rPr>
+          <w:rFonts w:asciiTheme="majorBidi" w:hAnsiTheme="majorBidi" w:cstheme="majorBidi"/>
+          <w:sz w:val="24"/>
+          <w:szCs w:val="24"/>
+        </w:rPr>
+        <w:t xml:space="preserve"> admin already) or login as with a previously registered account.</w:t>
+      </w:r>
+    </w:p>
+    <w:p>
+      <w:pPr>
+        <w:spacing w:after="0"/>
+        <w:rPr>
+          <w:rFonts w:asciiTheme="majorBidi" w:hAnsiTheme="majorBidi" w:cstheme="majorBidi"/>
+          <w:sz w:val="24"/>
+          <w:szCs w:val="24"/>
+        </w:rPr>
+      </w:pPr>
+    </w:p>
+    <w:p>
+      <w:pPr>
+        <w:spacing w:after="0"/>
+        <w:rPr>
+          <w:rFonts w:asciiTheme="majorBidi" w:hAnsiTheme="majorBidi" w:cstheme="majorBidi"/>
+          <w:sz w:val="24"/>
+          <w:szCs w:val="24"/>
+        </w:rPr>
+      </w:pPr>
+      <w:r>
+        <w:rPr>
+          <w:rFonts w:asciiTheme="majorBidi" w:hAnsiTheme="majorBidi" w:cstheme="majorBidi"/>
+          <w:sz w:val="24"/>
+          <w:szCs w:val="24"/>
+        </w:rPr>
+        <w:t>This diagram</w:t>
+      </w:r>
+      <w:r>
+        <w:rPr>
+          <w:rFonts w:asciiTheme="majorBidi" w:hAnsiTheme="majorBidi" w:cstheme="majorBidi"/>
+          <w:sz w:val="24"/>
+          <w:szCs w:val="24"/>
+        </w:rPr>
+        <w:t xml:space="preserve"> was used in the initial design of the website as the current sprints website design is based on </w:t>
+      </w:r>
+      <w:r>
+        <w:rPr>
+          <w:rFonts w:asciiTheme="majorBidi" w:hAnsiTheme="majorBidi" w:cstheme="majorBidi"/>
+          <w:sz w:val="24"/>
+          <w:szCs w:val="24"/>
+        </w:rPr>
+        <w:t xml:space="preserve">a non-logged in user. As such this design served as a guide for the </w:t>
+      </w:r>
+      <w:r>
+        <w:rPr>
+          <w:rFonts w:asciiTheme="majorBidi" w:hAnsiTheme="majorBidi" w:cstheme="majorBidi"/>
+          <w:sz w:val="24"/>
+          <w:szCs w:val="24"/>
+        </w:rPr>
+        <w:t>high-fidelity</w:t>
+      </w:r>
+      <w:r>
+        <w:rPr>
+          <w:rFonts w:asciiTheme="majorBidi" w:hAnsiTheme="majorBidi" w:cstheme="majorBidi"/>
+          <w:sz w:val="24"/>
+          <w:szCs w:val="24"/>
+        </w:rPr>
+        <w:t xml:space="preserve"> prototypes </w:t>
+      </w:r>
+      <w:r>
+        <w:rPr>
+          <w:rFonts w:asciiTheme="majorBidi" w:hAnsiTheme="majorBidi" w:cstheme="majorBidi"/>
+          <w:sz w:val="24"/>
+          <w:szCs w:val="24"/>
+        </w:rPr>
+        <w:t>of these pages.</w:t>
+      </w:r>
+      <w:r>
+        <w:rPr>
+          <w:rFonts w:asciiTheme="majorBidi" w:hAnsiTheme="majorBidi" w:cstheme="majorBidi"/>
+          <w:sz w:val="24"/>
+          <w:szCs w:val="24"/>
+        </w:rPr>
+        <w:t xml:space="preserve">  </w:t>
+      </w:r>
+    </w:p>
+    <w:p>
+      <w:pPr>
+        <w:spacing w:after="0"/>
+        <w:rPr>
+          <w:rFonts w:asciiTheme="majorBidi" w:hAnsiTheme="majorBidi" w:cstheme="majorBidi"/>
+          <w:sz w:val="24"/>
+          <w:szCs w:val="24"/>
+        </w:rPr>
+      </w:pPr>
+    </w:p>
+    <w:p>
+      <w:pPr>
+        <w:spacing w:after="0"/>
+        <w:rPr>
+          <w:rFonts w:asciiTheme="majorBidi" w:hAnsiTheme="majorBidi" w:cstheme="majorBidi"/>
+          <w:sz w:val="24"/>
+          <w:szCs w:val="24"/>
+        </w:rPr>
+      </w:pPr>
+      <w:r>
+        <w:rPr>
+          <w:rFonts w:asciiTheme="majorBidi" w:hAnsiTheme="majorBidi" w:cstheme="majorBidi"/>
+          <w:sz w:val="24"/>
+          <w:szCs w:val="24"/>
+        </w:rPr>
+        <w:t xml:space="preserve">This </w:t>
+      </w:r>
+      <w:r>
+        <w:rPr>
+          <w:rFonts w:asciiTheme="majorBidi" w:hAnsiTheme="majorBidi" w:cstheme="majorBidi"/>
+          <w:sz w:val="24"/>
+          <w:szCs w:val="24"/>
+        </w:rPr>
+        <w:t>diagram</w:t>
+      </w:r>
+      <w:r>
+        <w:rPr>
+          <w:rFonts w:asciiTheme="majorBidi" w:hAnsiTheme="majorBidi" w:cstheme="majorBidi"/>
+          <w:sz w:val="24"/>
+          <w:szCs w:val="24"/>
+        </w:rPr>
+        <w:t xml:space="preserve"> </w:t>
+      </w:r>
+      <w:r>
+        <w:rPr>
+          <w:rFonts w:asciiTheme="majorBidi" w:hAnsiTheme="majorBidi" w:cstheme="majorBidi"/>
+          <w:sz w:val="24"/>
+          <w:szCs w:val="24"/>
+        </w:rPr>
+        <w:t xml:space="preserve">is shown below. A higher definition image can be found in the Artefact </w:t>
+      </w:r>
+      <w:r>
+        <w:rPr>
+          <w:rFonts w:asciiTheme="majorBidi" w:hAnsiTheme="majorBidi" w:cstheme="majorBidi"/>
+          <w:sz w:val="24"/>
+          <w:szCs w:val="24"/>
+        </w:rPr>
+        <w:t>4</w:t>
+      </w:r>
+      <w:r>
+        <w:rPr>
+          <w:rFonts w:asciiTheme="majorBidi" w:hAnsiTheme="majorBidi" w:cstheme="majorBidi"/>
+          <w:sz w:val="24"/>
+          <w:szCs w:val="24"/>
+        </w:rPr>
+        <w:t xml:space="preserve"> folder.</w:t>
       </w:r>
     </w:p>
     <w:p>
@@ -1429,6 +1461,74 @@
       </w:pPr>
       <w:r>
         <w:rPr>
+          <w:noProof/>
+        </w:rPr>
+        <w:drawing>
+          <wp:anchor distT="0" distB="0" distL="114300" distR="114300" simplePos="0" relativeHeight="251660288" behindDoc="1" locked="0" layoutInCell="1" allowOverlap="1" wp14:anchorId="33F0E228" wp14:editId="207E3653">
+            <wp:simplePos x="0" y="0"/>
+            <wp:positionH relativeFrom="column">
+              <wp:posOffset>-19050</wp:posOffset>
+            </wp:positionH>
+            <wp:positionV relativeFrom="paragraph">
+              <wp:posOffset>1125220</wp:posOffset>
+            </wp:positionV>
+            <wp:extent cx="5731510" cy="3014980"/>
+            <wp:effectExtent l="0" t="0" r="2540" b="0"/>
+            <wp:wrapTight wrapText="bothSides">
+              <wp:wrapPolygon edited="0">
+                <wp:start x="0" y="0"/>
+                <wp:lineTo x="0" y="21427"/>
+                <wp:lineTo x="21538" y="21427"/>
+                <wp:lineTo x="21538" y="0"/>
+                <wp:lineTo x="0" y="0"/>
+              </wp:wrapPolygon>
+            </wp:wrapTight>
+            <wp:docPr id="4" name="Picture 4"/>
+            <wp:cNvGraphicFramePr>
+              <a:graphicFrameLocks xmlns:a="http://schemas.openxmlformats.org/drawingml/2006/main" noChangeAspect="1"/>
+            </wp:cNvGraphicFramePr>
+            <a:graphic xmlns:a="http://schemas.openxmlformats.org/drawingml/2006/main">
+              <a:graphicData uri="http://schemas.openxmlformats.org/drawingml/2006/picture">
+                <pic:pic xmlns:pic="http://schemas.openxmlformats.org/drawingml/2006/picture">
+                  <pic:nvPicPr>
+                    <pic:cNvPr id="1" name=""/>
+                    <pic:cNvPicPr/>
+                  </pic:nvPicPr>
+                  <pic:blipFill>
+                    <a:blip r:embed="rId9">
+                      <a:extLst>
+                        <a:ext uri="{28A0092B-C50C-407E-A947-70E740481C1C}">
+                          <a14:useLocalDpi xmlns:a14="http://schemas.microsoft.com/office/drawing/2010/main" val="0"/>
+                        </a:ext>
+                      </a:extLst>
+                    </a:blip>
+                    <a:stretch>
+                      <a:fillRect/>
+                    </a:stretch>
+                  </pic:blipFill>
+                  <pic:spPr>
+                    <a:xfrm>
+                      <a:off x="0" y="0"/>
+                      <a:ext cx="5731510" cy="3014980"/>
+                    </a:xfrm>
+                    <a:prstGeom prst="rect">
+                      <a:avLst/>
+                    </a:prstGeom>
+                  </pic:spPr>
+                </pic:pic>
+              </a:graphicData>
+            </a:graphic>
+            <wp14:sizeRelH relativeFrom="page">
+              <wp14:pctWidth>0</wp14:pctWidth>
+            </wp14:sizeRelH>
+            <wp14:sizeRelV relativeFrom="page">
+              <wp14:pctHeight>0</wp14:pctHeight>
+            </wp14:sizeRelV>
+          </wp:anchor>
+        </w:drawing>
+      </w:r>
+      <w:r>
+        <w:rPr>
           <w:rFonts w:asciiTheme="majorBidi" w:hAnsiTheme="majorBidi" w:cstheme="majorBidi"/>
           <w:b/>
           <w:bCs/>
@@ -1500,144 +1600,292 @@
           <w:sz w:val="24"/>
           <w:szCs w:val="24"/>
         </w:rPr>
-        <w:t>(Description about what the artefact is in general)</w:t>
-      </w:r>
-    </w:p>
-    <w:p>
-      <w:pPr>
-        <w:spacing w:after="0"/>
-        <w:rPr>
-          <w:rFonts w:asciiTheme="majorBidi" w:hAnsiTheme="majorBidi" w:cstheme="majorBidi"/>
-          <w:sz w:val="24"/>
-          <w:szCs w:val="24"/>
-        </w:rPr>
-      </w:pPr>
-      <w:r>
-        <w:rPr>
-          <w:rFonts w:asciiTheme="majorBidi" w:hAnsiTheme="majorBidi" w:cstheme="majorBidi"/>
-          <w:sz w:val="24"/>
-          <w:szCs w:val="24"/>
-        </w:rPr>
-        <w:t>…</w:t>
-      </w:r>
-    </w:p>
-    <w:p>
-      <w:pPr>
-        <w:spacing w:after="0"/>
-        <w:rPr>
-          <w:rFonts w:asciiTheme="majorBidi" w:hAnsiTheme="majorBidi" w:cstheme="majorBidi"/>
-          <w:sz w:val="24"/>
-          <w:szCs w:val="24"/>
-        </w:rPr>
-      </w:pPr>
-    </w:p>
-    <w:p>
-      <w:pPr>
-        <w:spacing w:after="0"/>
-        <w:rPr>
-          <w:rFonts w:asciiTheme="majorBidi" w:hAnsiTheme="majorBidi" w:cstheme="majorBidi"/>
-          <w:sz w:val="24"/>
-          <w:szCs w:val="24"/>
-        </w:rPr>
-      </w:pPr>
-      <w:r>
-        <w:rPr>
-          <w:rFonts w:asciiTheme="majorBidi" w:hAnsiTheme="majorBidi" w:cstheme="majorBidi"/>
-          <w:sz w:val="24"/>
-          <w:szCs w:val="24"/>
-        </w:rPr>
-        <w:t>(Brief description of how it was used/contribution to the project)</w:t>
-      </w:r>
-    </w:p>
-    <w:p>
-      <w:pPr>
-        <w:spacing w:after="0"/>
-        <w:rPr>
-          <w:rFonts w:asciiTheme="majorBidi" w:hAnsiTheme="majorBidi" w:cstheme="majorBidi"/>
-          <w:sz w:val="24"/>
-          <w:szCs w:val="24"/>
-        </w:rPr>
-      </w:pPr>
-      <w:r>
-        <w:rPr>
-          <w:rFonts w:asciiTheme="majorBidi" w:hAnsiTheme="majorBidi" w:cstheme="majorBidi"/>
-          <w:sz w:val="24"/>
-          <w:szCs w:val="24"/>
-        </w:rPr>
-        <w:t>…</w:t>
-      </w:r>
-    </w:p>
-    <w:p>
-      <w:pPr>
-        <w:spacing w:after="0"/>
-        <w:rPr>
-          <w:rFonts w:asciiTheme="majorBidi" w:hAnsiTheme="majorBidi" w:cstheme="majorBidi"/>
-          <w:sz w:val="24"/>
-          <w:szCs w:val="24"/>
-        </w:rPr>
-      </w:pPr>
-    </w:p>
-    <w:p>
-      <w:pPr>
-        <w:spacing w:after="0"/>
-        <w:rPr>
-          <w:rFonts w:asciiTheme="majorBidi" w:hAnsiTheme="majorBidi" w:cstheme="majorBidi"/>
-          <w:sz w:val="24"/>
-          <w:szCs w:val="24"/>
-        </w:rPr>
-      </w:pPr>
-      <w:r>
-        <w:rPr>
-          <w:rFonts w:asciiTheme="majorBidi" w:hAnsiTheme="majorBidi" w:cstheme="majorBidi"/>
-          <w:sz w:val="24"/>
-          <w:szCs w:val="24"/>
-        </w:rPr>
-        <w:t>(Screen capture of where it’s used)</w:t>
-      </w:r>
-    </w:p>
-    <w:p>
-      <w:pPr>
-        <w:rPr>
-          <w:rFonts w:asciiTheme="majorBidi" w:hAnsiTheme="majorBidi" w:cstheme="majorBidi"/>
-          <w:sz w:val="24"/>
-          <w:szCs w:val="24"/>
-        </w:rPr>
-      </w:pPr>
-      <w:r>
-        <w:rPr>
-          <w:rFonts w:asciiTheme="majorBidi" w:hAnsiTheme="majorBidi" w:cstheme="majorBidi"/>
-          <w:sz w:val="24"/>
-          <w:szCs w:val="24"/>
-        </w:rPr>
-        <w:t>...</w:t>
-      </w:r>
-    </w:p>
-    <w:p>
-      <w:pPr>
-        <w:rPr>
-          <w:rFonts w:asciiTheme="majorBidi" w:hAnsiTheme="majorBidi" w:cstheme="majorBidi"/>
-          <w:sz w:val="24"/>
-          <w:szCs w:val="24"/>
-        </w:rPr>
-      </w:pPr>
-      <w:r>
-        <w:rPr>
-          <w:rFonts w:asciiTheme="majorBidi" w:hAnsiTheme="majorBidi" w:cstheme="majorBidi"/>
-          <w:sz w:val="24"/>
-          <w:szCs w:val="24"/>
-        </w:rPr>
-        <w:t>…</w:t>
-      </w:r>
-    </w:p>
-    <w:p>
-      <w:pPr>
-        <w:spacing w:after="0"/>
-        <w:rPr>
-          <w:rFonts w:asciiTheme="majorBidi" w:hAnsiTheme="majorBidi" w:cstheme="majorBidi"/>
-          <w:sz w:val="24"/>
-          <w:szCs w:val="24"/>
-        </w:rPr>
-      </w:pPr>
+        <w:t xml:space="preserve">This data </w:t>
+      </w:r>
+      <w:r>
+        <w:rPr>
+          <w:rFonts w:asciiTheme="majorBidi" w:hAnsiTheme="majorBidi" w:cstheme="majorBidi"/>
+          <w:sz w:val="24"/>
+          <w:szCs w:val="24"/>
+        </w:rPr>
+        <w:t xml:space="preserve">diagram shows in what </w:t>
+      </w:r>
+      <w:proofErr w:type="spellStart"/>
+      <w:r>
+        <w:rPr>
+          <w:rFonts w:asciiTheme="majorBidi" w:hAnsiTheme="majorBidi" w:cstheme="majorBidi"/>
+          <w:sz w:val="24"/>
+          <w:szCs w:val="24"/>
+        </w:rPr>
+        <w:t>ways</w:t>
+      </w:r>
+      <w:proofErr w:type="spellEnd"/>
+      <w:r>
+        <w:rPr>
+          <w:rFonts w:asciiTheme="majorBidi" w:hAnsiTheme="majorBidi" w:cstheme="majorBidi"/>
+          <w:sz w:val="24"/>
+          <w:szCs w:val="24"/>
+        </w:rPr>
+        <w:t xml:space="preserve"> a student can interact with a database and thus what data they can produce. This diagram shows that they have multiple ways of manipulating the courses section of the database as they will be required to view, register and occasionally cancel the courses they wish to partake in. They can also interact with the instruments section of the database </w:t>
+      </w:r>
+      <w:r>
+        <w:rPr>
+          <w:rFonts w:asciiTheme="majorBidi" w:hAnsiTheme="majorBidi" w:cstheme="majorBidi"/>
+          <w:sz w:val="24"/>
+          <w:szCs w:val="24"/>
+        </w:rPr>
+        <w:t>to</w:t>
+      </w:r>
+      <w:r>
+        <w:rPr>
+          <w:rFonts w:asciiTheme="majorBidi" w:hAnsiTheme="majorBidi" w:cstheme="majorBidi"/>
+          <w:sz w:val="24"/>
+          <w:szCs w:val="24"/>
+        </w:rPr>
+        <w:t xml:space="preserve"> rent instruments and the feedback section of the database </w:t>
+      </w:r>
+      <w:r>
+        <w:rPr>
+          <w:rFonts w:asciiTheme="majorBidi" w:hAnsiTheme="majorBidi" w:cstheme="majorBidi"/>
+          <w:sz w:val="24"/>
+          <w:szCs w:val="24"/>
+        </w:rPr>
+        <w:t>to</w:t>
+      </w:r>
+      <w:r>
+        <w:rPr>
+          <w:rFonts w:asciiTheme="majorBidi" w:hAnsiTheme="majorBidi" w:cstheme="majorBidi"/>
+          <w:sz w:val="24"/>
+          <w:szCs w:val="24"/>
+        </w:rPr>
+        <w:t xml:space="preserve"> give feedback to </w:t>
+      </w:r>
+      <w:r>
+        <w:rPr>
+          <w:rFonts w:asciiTheme="majorBidi" w:hAnsiTheme="majorBidi" w:cstheme="majorBidi"/>
+          <w:sz w:val="24"/>
+          <w:szCs w:val="24"/>
+        </w:rPr>
+        <w:t>their teachers.</w:t>
+      </w:r>
+    </w:p>
+    <w:p>
+      <w:pPr>
+        <w:spacing w:after="0"/>
+        <w:rPr>
+          <w:rFonts w:asciiTheme="majorBidi" w:hAnsiTheme="majorBidi" w:cstheme="majorBidi"/>
+          <w:sz w:val="24"/>
+          <w:szCs w:val="24"/>
+        </w:rPr>
+      </w:pPr>
+    </w:p>
+    <w:p>
+      <w:pPr>
+        <w:spacing w:after="0"/>
+        <w:rPr>
+          <w:rFonts w:asciiTheme="majorBidi" w:hAnsiTheme="majorBidi" w:cstheme="majorBidi"/>
+          <w:sz w:val="24"/>
+          <w:szCs w:val="24"/>
+        </w:rPr>
+      </w:pPr>
+      <w:r>
+        <w:rPr>
+          <w:rFonts w:asciiTheme="majorBidi" w:hAnsiTheme="majorBidi" w:cstheme="majorBidi"/>
+          <w:sz w:val="24"/>
+          <w:szCs w:val="24"/>
+        </w:rPr>
+        <w:t xml:space="preserve">This artefact was helpful both in the design of the database and the construction of the website. For the website much like Artefact 4 this was used to help </w:t>
+      </w:r>
+      <w:r>
+        <w:rPr>
+          <w:rFonts w:asciiTheme="majorBidi" w:hAnsiTheme="majorBidi" w:cstheme="majorBidi"/>
+          <w:sz w:val="24"/>
+          <w:szCs w:val="24"/>
+        </w:rPr>
+        <w:t xml:space="preserve">guide the high-fidelity prototypes for the </w:t>
+      </w:r>
+      <w:proofErr w:type="gramStart"/>
+      <w:r>
+        <w:rPr>
+          <w:rFonts w:asciiTheme="majorBidi" w:hAnsiTheme="majorBidi" w:cstheme="majorBidi"/>
+          <w:sz w:val="24"/>
+          <w:szCs w:val="24"/>
+        </w:rPr>
+        <w:t>students</w:t>
+      </w:r>
+      <w:proofErr w:type="gramEnd"/>
+      <w:r>
+        <w:rPr>
+          <w:rFonts w:asciiTheme="majorBidi" w:hAnsiTheme="majorBidi" w:cstheme="majorBidi"/>
+          <w:sz w:val="24"/>
+          <w:szCs w:val="24"/>
+        </w:rPr>
+        <w:t xml:space="preserve"> pages as it shows the various pages the students will be required to interact with. This diagram also </w:t>
+      </w:r>
+      <w:r>
+        <w:rPr>
+          <w:rFonts w:asciiTheme="majorBidi" w:hAnsiTheme="majorBidi" w:cstheme="majorBidi"/>
+          <w:sz w:val="24"/>
+          <w:szCs w:val="24"/>
+        </w:rPr>
+        <w:t>helps in the designing of showing not only which tables of the database it</w:t>
+      </w:r>
+      <w:r>
+        <w:rPr>
+          <w:rFonts w:asciiTheme="majorBidi" w:hAnsiTheme="majorBidi" w:cstheme="majorBidi"/>
+          <w:sz w:val="24"/>
+          <w:szCs w:val="24"/>
+        </w:rPr>
+        <w:t xml:space="preserve"> will interact with but what kind of interactions will be required (i.e. whether it needs to select, insert, update or delete). As such this helped shape several the queries found in Artefact 3.</w:t>
+      </w:r>
+      <w:bookmarkStart w:id="0" w:name="_GoBack"/>
+      <w:bookmarkEnd w:id="0"/>
+    </w:p>
+    <w:p>
+      <w:pPr>
+        <w:spacing w:after="0"/>
+        <w:rPr>
+          <w:rFonts w:asciiTheme="majorBidi" w:hAnsiTheme="majorBidi" w:cstheme="majorBidi"/>
+          <w:sz w:val="24"/>
+          <w:szCs w:val="24"/>
+        </w:rPr>
+      </w:pPr>
+    </w:p>
+    <w:p>
+      <w:pPr>
+        <w:spacing w:after="0"/>
+        <w:rPr>
+          <w:rFonts w:asciiTheme="majorBidi" w:hAnsiTheme="majorBidi" w:cstheme="majorBidi"/>
+          <w:sz w:val="24"/>
+          <w:szCs w:val="24"/>
+        </w:rPr>
+      </w:pPr>
+      <w:r>
+        <w:rPr>
+          <w:rFonts w:asciiTheme="majorBidi" w:hAnsiTheme="majorBidi" w:cstheme="majorBidi"/>
+          <w:sz w:val="24"/>
+          <w:szCs w:val="24"/>
+        </w:rPr>
+        <w:t xml:space="preserve">This </w:t>
+      </w:r>
+      <w:r>
+        <w:rPr>
+          <w:rFonts w:asciiTheme="majorBidi" w:hAnsiTheme="majorBidi" w:cstheme="majorBidi"/>
+          <w:sz w:val="24"/>
+          <w:szCs w:val="24"/>
+        </w:rPr>
+        <w:t>diagram</w:t>
+      </w:r>
+      <w:r>
+        <w:rPr>
+          <w:rFonts w:asciiTheme="majorBidi" w:hAnsiTheme="majorBidi" w:cstheme="majorBidi"/>
+          <w:sz w:val="24"/>
+          <w:szCs w:val="24"/>
+        </w:rPr>
+        <w:t xml:space="preserve"> </w:t>
+      </w:r>
+      <w:r>
+        <w:rPr>
+          <w:rFonts w:asciiTheme="majorBidi" w:hAnsiTheme="majorBidi" w:cstheme="majorBidi"/>
+          <w:sz w:val="24"/>
+          <w:szCs w:val="24"/>
+        </w:rPr>
+        <w:t xml:space="preserve">is shown below. A higher definition image can be found in the Artefact </w:t>
+      </w:r>
+      <w:r>
+        <w:rPr>
+          <w:rFonts w:asciiTheme="majorBidi" w:hAnsiTheme="majorBidi" w:cstheme="majorBidi"/>
+          <w:sz w:val="24"/>
+          <w:szCs w:val="24"/>
+        </w:rPr>
+        <w:t>5</w:t>
+      </w:r>
+      <w:r>
+        <w:rPr>
+          <w:rFonts w:asciiTheme="majorBidi" w:hAnsiTheme="majorBidi" w:cstheme="majorBidi"/>
+          <w:sz w:val="24"/>
+          <w:szCs w:val="24"/>
+        </w:rPr>
+        <w:t xml:space="preserve"> folder.</w:t>
+      </w:r>
+    </w:p>
+    <w:p>
+      <w:pPr>
+        <w:spacing w:after="0"/>
+        <w:rPr>
+          <w:rFonts w:asciiTheme="majorBidi" w:hAnsiTheme="majorBidi" w:cstheme="majorBidi"/>
+          <w:sz w:val="24"/>
+          <w:szCs w:val="24"/>
+        </w:rPr>
+      </w:pPr>
+      <w:r>
+        <w:rPr>
+          <w:noProof/>
+        </w:rPr>
+        <w:drawing>
+          <wp:anchor distT="0" distB="0" distL="114300" distR="114300" simplePos="0" relativeHeight="251659264" behindDoc="1" locked="0" layoutInCell="1" allowOverlap="1" wp14:anchorId="14C9D190" wp14:editId="7E73BF90">
+            <wp:simplePos x="0" y="0"/>
+            <wp:positionH relativeFrom="column">
+              <wp:posOffset>641350</wp:posOffset>
+            </wp:positionH>
+            <wp:positionV relativeFrom="paragraph">
+              <wp:posOffset>1864360</wp:posOffset>
+            </wp:positionV>
+            <wp:extent cx="4180011" cy="4229100"/>
+            <wp:effectExtent l="0" t="0" r="0" b="0"/>
+            <wp:wrapTight wrapText="bothSides">
+              <wp:wrapPolygon edited="0">
+                <wp:start x="0" y="0"/>
+                <wp:lineTo x="0" y="21503"/>
+                <wp:lineTo x="21462" y="21503"/>
+                <wp:lineTo x="21462" y="0"/>
+                <wp:lineTo x="0" y="0"/>
+              </wp:wrapPolygon>
+            </wp:wrapTight>
+            <wp:docPr id="5" name="Picture 5"/>
+            <wp:cNvGraphicFramePr>
+              <a:graphicFrameLocks xmlns:a="http://schemas.openxmlformats.org/drawingml/2006/main" noChangeAspect="1"/>
+            </wp:cNvGraphicFramePr>
+            <a:graphic xmlns:a="http://schemas.openxmlformats.org/drawingml/2006/main">
+              <a:graphicData uri="http://schemas.openxmlformats.org/drawingml/2006/picture">
+                <pic:pic xmlns:pic="http://schemas.openxmlformats.org/drawingml/2006/picture">
+                  <pic:nvPicPr>
+                    <pic:cNvPr id="1" name=""/>
+                    <pic:cNvPicPr/>
+                  </pic:nvPicPr>
+                  <pic:blipFill>
+                    <a:blip r:embed="rId10" cstate="print">
+                      <a:extLst>
+                        <a:ext uri="{28A0092B-C50C-407E-A947-70E740481C1C}">
+                          <a14:useLocalDpi xmlns:a14="http://schemas.microsoft.com/office/drawing/2010/main" val="0"/>
+                        </a:ext>
+                      </a:extLst>
+                    </a:blip>
+                    <a:stretch>
+                      <a:fillRect/>
+                    </a:stretch>
+                  </pic:blipFill>
+                  <pic:spPr>
+                    <a:xfrm>
+                      <a:off x="0" y="0"/>
+                      <a:ext cx="4180011" cy="4229100"/>
+                    </a:xfrm>
+                    <a:prstGeom prst="rect">
+                      <a:avLst/>
+                    </a:prstGeom>
+                  </pic:spPr>
+                </pic:pic>
+              </a:graphicData>
+            </a:graphic>
+            <wp14:sizeRelH relativeFrom="page">
+              <wp14:pctWidth>0</wp14:pctWidth>
+            </wp14:sizeRelH>
+            <wp14:sizeRelV relativeFrom="page">
+              <wp14:pctHeight>0</wp14:pctHeight>
+            </wp14:sizeRelV>
+          </wp:anchor>
+        </w:drawing>
+      </w:r>
     </w:p>
     <w:sectPr>
       <w:pgSz w:w="11906" w:h="16838"/>
@@ -2363,7 +2611,7 @@
 </file>
 
 <file path=customXml/itemProps1.xml><?xml version="1.0" encoding="utf-8"?>
-<ds:datastoreItem xmlns:ds="http://schemas.openxmlformats.org/officeDocument/2006/customXml" ds:itemID="{833C179D-7980-4E95-A84C-8E913EEE7FF9}">
+<ds:datastoreItem xmlns:ds="http://schemas.openxmlformats.org/officeDocument/2006/customXml" ds:itemID="{F0A4B72C-42D3-49BD-9DD9-A1E2D93C7ED7}">
   <ds:schemaRefs>
     <ds:schemaRef ds:uri="http://schemas.openxmlformats.org/officeDocument/2006/bibliography"/>
   </ds:schemaRefs>

</xml_diff>